<commit_message>
Added unittests to the exercises
</commit_message>
<xml_diff>
--- a/07 Thread Synchronization 2/Thread Synchronization pt.2 - Exercises.docx
+++ b/07 Thread Synchronization 2/Thread Synchronization pt.2 - Exercises.docx
@@ -1,6 +1,6 @@
 
 <file path=word/document.xml><?xml version="1.0" encoding="utf-8"?>
-<w:document xmlns:wpc="http://schemas.microsoft.com/office/word/2010/wordprocessingCanvas" xmlns:cx="http://schemas.microsoft.com/office/drawing/2014/chartex" xmlns:cx1="http://schemas.microsoft.com/office/drawing/2015/9/8/chartex" xmlns:mc="http://schemas.openxmlformats.org/markup-compatibility/2006" xmlns:o="urn:schemas-microsoft-com:office:office" xmlns:r="http://schemas.openxmlformats.org/officeDocument/2006/relationships" xmlns:m="http://schemas.openxmlformats.org/officeDocument/2006/math" xmlns:v="urn:schemas-microsoft-com:vml" xmlns:wp14="http://schemas.microsoft.com/office/word/2010/wordprocessingDrawing" xmlns:wp="http://schemas.openxmlformats.org/drawingml/2006/wordprocessingDrawing" xmlns:w10="urn:schemas-microsoft-com:office:word" xmlns:w="http://schemas.openxmlformats.org/wordprocessingml/2006/main" xmlns:w14="http://schemas.microsoft.com/office/word/2010/wordml" xmlns:w15="http://schemas.microsoft.com/office/word/2012/wordml" xmlns:w16se="http://schemas.microsoft.com/office/word/2015/wordml/symex" xmlns:wpg="http://schemas.microsoft.com/office/word/2010/wordprocessingGroup" xmlns:wpi="http://schemas.microsoft.com/office/word/2010/wordprocessingInk" xmlns:wne="http://schemas.microsoft.com/office/word/2006/wordml" xmlns:wps="http://schemas.microsoft.com/office/word/2010/wordprocessingShape" mc:Ignorable="w14 w15 w16se wp14">
+<w:document xmlns:wpc="http://schemas.microsoft.com/office/word/2010/wordprocessingCanvas" xmlns:cx="http://schemas.microsoft.com/office/drawing/2014/chartex" xmlns:cx1="http://schemas.microsoft.com/office/drawing/2015/9/8/chartex" xmlns:cx2="http://schemas.microsoft.com/office/drawing/2015/10/21/chartex" xmlns:cx3="http://schemas.microsoft.com/office/drawing/2016/5/9/chartex" xmlns:cx4="http://schemas.microsoft.com/office/drawing/2016/5/10/chartex" xmlns:cx5="http://schemas.microsoft.com/office/drawing/2016/5/11/chartex" xmlns:cx6="http://schemas.microsoft.com/office/drawing/2016/5/12/chartex" xmlns:cx7="http://schemas.microsoft.com/office/drawing/2016/5/13/chartex" xmlns:cx8="http://schemas.microsoft.com/office/drawing/2016/5/14/chartex" xmlns:mc="http://schemas.openxmlformats.org/markup-compatibility/2006" xmlns:aink="http://schemas.microsoft.com/office/drawing/2016/ink" xmlns:am3d="http://schemas.microsoft.com/office/drawing/2017/model3d" xmlns:o="urn:schemas-microsoft-com:office:office" xmlns:oel="http://schemas.microsoft.com/office/2019/extlst" xmlns:r="http://schemas.openxmlformats.org/officeDocument/2006/relationships" xmlns:m="http://schemas.openxmlformats.org/officeDocument/2006/math" xmlns:v="urn:schemas-microsoft-com:vml" xmlns:wp14="http://schemas.microsoft.com/office/word/2010/wordprocessingDrawing" xmlns:wp="http://schemas.openxmlformats.org/drawingml/2006/wordprocessingDrawing" xmlns:w10="urn:schemas-microsoft-com:office:word" xmlns:w="http://schemas.openxmlformats.org/wordprocessingml/2006/main" xmlns:w14="http://schemas.microsoft.com/office/word/2010/wordml" xmlns:w15="http://schemas.microsoft.com/office/word/2012/wordml" xmlns:w16cex="http://schemas.microsoft.com/office/word/2018/wordml/cex" xmlns:w16cid="http://schemas.microsoft.com/office/word/2016/wordml/cid" xmlns:w16="http://schemas.microsoft.com/office/word/2018/wordml" xmlns:w16sdtdh="http://schemas.microsoft.com/office/word/2020/wordml/sdtdatahash" xmlns:w16se="http://schemas.microsoft.com/office/word/2015/wordml/symex" xmlns:wpg="http://schemas.microsoft.com/office/word/2010/wordprocessingGroup" xmlns:wpi="http://schemas.microsoft.com/office/word/2010/wordprocessingInk" xmlns:wne="http://schemas.microsoft.com/office/word/2006/wordml" xmlns:wps="http://schemas.microsoft.com/office/word/2010/wordprocessingShape" mc:Ignorable="w14 w15 w16se w16cid w16 w16cex w16sdtdh wp14">
   <w:body>
     <w:p>
       <w:pPr>
@@ -331,7 +331,19 @@
         <w:rPr>
           <w:lang w:val="en-US"/>
         </w:rPr>
-        <w:t xml:space="preserve">The simulated sensor should be polled, i.e. you have to ask the sensor if a patient is present. </w:t>
+        <w:t xml:space="preserve">The simulated sensor should be polled, </w:t>
+      </w:r>
+      <w:r>
+        <w:rPr>
+          <w:lang w:val="en-US"/>
+        </w:rPr>
+        <w:t>i.e.,</w:t>
+      </w:r>
+      <w:r>
+        <w:rPr>
+          <w:lang w:val="en-US"/>
+        </w:rPr>
+        <w:t xml:space="preserve"> you have to ask the sensor if a patient is present. </w:t>
       </w:r>
     </w:p>
     <w:p>
@@ -392,20 +404,44 @@
         <w:rPr>
           <w:lang w:val="en-US"/>
         </w:rPr>
-        <w:t>A test has shown, that the sensor sometimes provides false values, i.e. occasionally it reports false, even though a patient is in the bed.</w:t>
-      </w:r>
-    </w:p>
-    <w:p>
-      <w:pPr>
-        <w:rPr>
-          <w:lang w:val="en-US"/>
-        </w:rPr>
-      </w:pPr>
-      <w:r>
-        <w:rPr>
-          <w:lang w:val="en-US"/>
-        </w:rPr>
-        <w:t>As an engineer, you know that you sometimes have to filter your input signals. So you come up with a very simple filter: The sensor input must be consistent for 3 consecutive samples, before it can be trusted.</w:t>
+        <w:t xml:space="preserve">A test has shown, that the sensor sometimes provides false values, </w:t>
+      </w:r>
+      <w:r>
+        <w:rPr>
+          <w:lang w:val="en-US"/>
+        </w:rPr>
+        <w:t>i.e.,</w:t>
+      </w:r>
+      <w:r>
+        <w:rPr>
+          <w:lang w:val="en-US"/>
+        </w:rPr>
+        <w:t xml:space="preserve"> occasionally it reports false, even though a patient is in the bed.</w:t>
+      </w:r>
+    </w:p>
+    <w:p>
+      <w:pPr>
+        <w:rPr>
+          <w:lang w:val="en-US"/>
+        </w:rPr>
+      </w:pPr>
+      <w:r>
+        <w:rPr>
+          <w:lang w:val="en-US"/>
+        </w:rPr>
+        <w:t xml:space="preserve">As an engineer, you know that you sometimes have to filter your input signals. </w:t>
+      </w:r>
+      <w:r>
+        <w:rPr>
+          <w:lang w:val="en-US"/>
+        </w:rPr>
+        <w:t>So,</w:t>
+      </w:r>
+      <w:r>
+        <w:rPr>
+          <w:lang w:val="en-US"/>
+        </w:rPr>
+        <w:t xml:space="preserve"> you come up with a very simple filter: The sensor input must be consistent for 3 consecutive samples, before it can be trusted.</w:t>
       </w:r>
     </w:p>
     <w:p>
@@ -445,15 +481,66 @@
       <w:pPr>
         <w:rPr>
           <w:b/>
+          <w:bCs/>
           <w:lang w:val="en-US"/>
         </w:rPr>
       </w:pPr>
       <w:r>
         <w:rPr>
           <w:b/>
+          <w:bCs/>
           <w:lang w:val="en-US"/>
         </w:rPr>
         <w:t>Exercise 4:</w:t>
+      </w:r>
+    </w:p>
+    <w:p>
+      <w:pPr>
+        <w:rPr>
+          <w:lang w:val="en-US"/>
+        </w:rPr>
+      </w:pPr>
+      <w:r>
+        <w:rPr>
+          <w:lang w:val="en-US"/>
+        </w:rPr>
+        <w:t>Create a Unit test project in your C# solution. Add a unit test for you filter class, and make sure you test cases where the patient is in bed and out of bed, but also when there are changes from one state to another.</w:t>
+      </w:r>
+    </w:p>
+    <w:p>
+      <w:pPr>
+        <w:rPr>
+          <w:lang w:val="en-US"/>
+        </w:rPr>
+      </w:pPr>
+    </w:p>
+    <w:p>
+      <w:pPr>
+        <w:rPr>
+          <w:b/>
+          <w:lang w:val="en-US"/>
+        </w:rPr>
+      </w:pPr>
+      <w:r>
+        <w:rPr>
+          <w:b/>
+          <w:lang w:val="en-US"/>
+        </w:rPr>
+        <w:t xml:space="preserve">Exercise </w:t>
+      </w:r>
+      <w:r>
+        <w:rPr>
+          <w:b/>
+          <w:lang w:val="en-US"/>
+        </w:rPr>
+        <w:t>5</w:t>
+      </w:r>
+      <w:r>
+        <w:rPr>
+          <w:b/>
+          <w:lang w:val="en-US"/>
+        </w:rPr>
+        <w:t>:</w:t>
       </w:r>
     </w:p>
     <w:p>
@@ -604,7 +691,7 @@
           <w:lang w:eastAsia="da-DK"/>
         </w:rPr>
         <w:drawing>
-          <wp:inline distT="0" distB="0" distL="0" distR="0" wp14:anchorId="22641B07" wp14:editId="53EB1EE0">
+          <wp:inline distT="0" distB="0" distL="0" distR="0" wp14:anchorId="4D65BDF7" wp14:editId="53357B54">
             <wp:extent cx="1473200" cy="663326"/>
             <wp:effectExtent l="0" t="0" r="0" b="3810"/>
             <wp:docPr id="1" name="Picture 1"/>
@@ -750,8 +837,6 @@
         </w:rPr>
         <w:t>WPF</w:t>
       </w:r>
-      <w:bookmarkStart w:id="0" w:name="_GoBack"/>
-      <w:bookmarkEnd w:id="0"/>
       <w:r>
         <w:rPr>
           <w:lang w:val="en-US"/>
@@ -807,7 +892,7 @@
 </file>
 
 <file path=word/endnotes.xml><?xml version="1.0" encoding="utf-8"?>
-<w:endnotes xmlns:wpc="http://schemas.microsoft.com/office/word/2010/wordprocessingCanvas" xmlns:cx="http://schemas.microsoft.com/office/drawing/2014/chartex" xmlns:cx1="http://schemas.microsoft.com/office/drawing/2015/9/8/chartex" xmlns:mc="http://schemas.openxmlformats.org/markup-compatibility/2006" xmlns:o="urn:schemas-microsoft-com:office:office" xmlns:r="http://schemas.openxmlformats.org/officeDocument/2006/relationships" xmlns:m="http://schemas.openxmlformats.org/officeDocument/2006/math" xmlns:v="urn:schemas-microsoft-com:vml" xmlns:wp14="http://schemas.microsoft.com/office/word/2010/wordprocessingDrawing" xmlns:wp="http://schemas.openxmlformats.org/drawingml/2006/wordprocessingDrawing" xmlns:w10="urn:schemas-microsoft-com:office:word" xmlns:w="http://schemas.openxmlformats.org/wordprocessingml/2006/main" xmlns:w14="http://schemas.microsoft.com/office/word/2010/wordml" xmlns:w15="http://schemas.microsoft.com/office/word/2012/wordml" xmlns:w16se="http://schemas.microsoft.com/office/word/2015/wordml/symex" xmlns:wpg="http://schemas.microsoft.com/office/word/2010/wordprocessingGroup" xmlns:wpi="http://schemas.microsoft.com/office/word/2010/wordprocessingInk" xmlns:wne="http://schemas.microsoft.com/office/word/2006/wordml" xmlns:wps="http://schemas.microsoft.com/office/word/2010/wordprocessingShape" mc:Ignorable="w14 w15 w16se wp14">
+<w:endnotes xmlns:wpc="http://schemas.microsoft.com/office/word/2010/wordprocessingCanvas" xmlns:cx="http://schemas.microsoft.com/office/drawing/2014/chartex" xmlns:cx1="http://schemas.microsoft.com/office/drawing/2015/9/8/chartex" xmlns:cx2="http://schemas.microsoft.com/office/drawing/2015/10/21/chartex" xmlns:cx3="http://schemas.microsoft.com/office/drawing/2016/5/9/chartex" xmlns:cx4="http://schemas.microsoft.com/office/drawing/2016/5/10/chartex" xmlns:cx5="http://schemas.microsoft.com/office/drawing/2016/5/11/chartex" xmlns:cx6="http://schemas.microsoft.com/office/drawing/2016/5/12/chartex" xmlns:cx7="http://schemas.microsoft.com/office/drawing/2016/5/13/chartex" xmlns:cx8="http://schemas.microsoft.com/office/drawing/2016/5/14/chartex" xmlns:mc="http://schemas.openxmlformats.org/markup-compatibility/2006" xmlns:aink="http://schemas.microsoft.com/office/drawing/2016/ink" xmlns:am3d="http://schemas.microsoft.com/office/drawing/2017/model3d" xmlns:o="urn:schemas-microsoft-com:office:office" xmlns:oel="http://schemas.microsoft.com/office/2019/extlst" xmlns:r="http://schemas.openxmlformats.org/officeDocument/2006/relationships" xmlns:m="http://schemas.openxmlformats.org/officeDocument/2006/math" xmlns:v="urn:schemas-microsoft-com:vml" xmlns:wp14="http://schemas.microsoft.com/office/word/2010/wordprocessingDrawing" xmlns:wp="http://schemas.openxmlformats.org/drawingml/2006/wordprocessingDrawing" xmlns:w10="urn:schemas-microsoft-com:office:word" xmlns:w="http://schemas.openxmlformats.org/wordprocessingml/2006/main" xmlns:w14="http://schemas.microsoft.com/office/word/2010/wordml" xmlns:w15="http://schemas.microsoft.com/office/word/2012/wordml" xmlns:w16cex="http://schemas.microsoft.com/office/word/2018/wordml/cex" xmlns:w16cid="http://schemas.microsoft.com/office/word/2016/wordml/cid" xmlns:w16="http://schemas.microsoft.com/office/word/2018/wordml" xmlns:w16sdtdh="http://schemas.microsoft.com/office/word/2020/wordml/sdtdatahash" xmlns:w16se="http://schemas.microsoft.com/office/word/2015/wordml/symex" xmlns:wpg="http://schemas.microsoft.com/office/word/2010/wordprocessingGroup" xmlns:wpi="http://schemas.microsoft.com/office/word/2010/wordprocessingInk" xmlns:wne="http://schemas.microsoft.com/office/word/2006/wordml" xmlns:wps="http://schemas.microsoft.com/office/word/2010/wordprocessingShape" mc:Ignorable="w14 w15 w16se w16cid w16 w16cex w16sdtdh wp14">
   <w:endnote w:type="separator" w:id="-1">
     <w:p>
       <w:r>
@@ -826,7 +911,7 @@
 </file>
 
 <file path=word/footer1.xml><?xml version="1.0" encoding="utf-8"?>
-<w:ftr xmlns:wpc="http://schemas.microsoft.com/office/word/2010/wordprocessingCanvas" xmlns:cx="http://schemas.microsoft.com/office/drawing/2014/chartex" xmlns:cx1="http://schemas.microsoft.com/office/drawing/2015/9/8/chartex" xmlns:mc="http://schemas.openxmlformats.org/markup-compatibility/2006" xmlns:o="urn:schemas-microsoft-com:office:office" xmlns:r="http://schemas.openxmlformats.org/officeDocument/2006/relationships" xmlns:m="http://schemas.openxmlformats.org/officeDocument/2006/math" xmlns:v="urn:schemas-microsoft-com:vml" xmlns:wp14="http://schemas.microsoft.com/office/word/2010/wordprocessingDrawing" xmlns:wp="http://schemas.openxmlformats.org/drawingml/2006/wordprocessingDrawing" xmlns:w10="urn:schemas-microsoft-com:office:word" xmlns:w="http://schemas.openxmlformats.org/wordprocessingml/2006/main" xmlns:w14="http://schemas.microsoft.com/office/word/2010/wordml" xmlns:w15="http://schemas.microsoft.com/office/word/2012/wordml" xmlns:w16se="http://schemas.microsoft.com/office/word/2015/wordml/symex" xmlns:wpg="http://schemas.microsoft.com/office/word/2010/wordprocessingGroup" xmlns:wpi="http://schemas.microsoft.com/office/word/2010/wordprocessingInk" xmlns:wne="http://schemas.microsoft.com/office/word/2006/wordml" xmlns:wps="http://schemas.microsoft.com/office/word/2010/wordprocessingShape" mc:Ignorable="w14 w15 w16se wp14">
+<w:ftr xmlns:wpc="http://schemas.microsoft.com/office/word/2010/wordprocessingCanvas" xmlns:cx="http://schemas.microsoft.com/office/drawing/2014/chartex" xmlns:cx1="http://schemas.microsoft.com/office/drawing/2015/9/8/chartex" xmlns:cx2="http://schemas.microsoft.com/office/drawing/2015/10/21/chartex" xmlns:cx3="http://schemas.microsoft.com/office/drawing/2016/5/9/chartex" xmlns:cx4="http://schemas.microsoft.com/office/drawing/2016/5/10/chartex" xmlns:cx5="http://schemas.microsoft.com/office/drawing/2016/5/11/chartex" xmlns:cx6="http://schemas.microsoft.com/office/drawing/2016/5/12/chartex" xmlns:cx7="http://schemas.microsoft.com/office/drawing/2016/5/13/chartex" xmlns:cx8="http://schemas.microsoft.com/office/drawing/2016/5/14/chartex" xmlns:mc="http://schemas.openxmlformats.org/markup-compatibility/2006" xmlns:aink="http://schemas.microsoft.com/office/drawing/2016/ink" xmlns:am3d="http://schemas.microsoft.com/office/drawing/2017/model3d" xmlns:o="urn:schemas-microsoft-com:office:office" xmlns:oel="http://schemas.microsoft.com/office/2019/extlst" xmlns:r="http://schemas.openxmlformats.org/officeDocument/2006/relationships" xmlns:m="http://schemas.openxmlformats.org/officeDocument/2006/math" xmlns:v="urn:schemas-microsoft-com:vml" xmlns:wp14="http://schemas.microsoft.com/office/word/2010/wordprocessingDrawing" xmlns:wp="http://schemas.openxmlformats.org/drawingml/2006/wordprocessingDrawing" xmlns:w10="urn:schemas-microsoft-com:office:word" xmlns:w="http://schemas.openxmlformats.org/wordprocessingml/2006/main" xmlns:w14="http://schemas.microsoft.com/office/word/2010/wordml" xmlns:w15="http://schemas.microsoft.com/office/word/2012/wordml" xmlns:w16cex="http://schemas.microsoft.com/office/word/2018/wordml/cex" xmlns:w16cid="http://schemas.microsoft.com/office/word/2016/wordml/cid" xmlns:w16="http://schemas.microsoft.com/office/word/2018/wordml" xmlns:w16sdtdh="http://schemas.microsoft.com/office/word/2020/wordml/sdtdatahash" xmlns:w16se="http://schemas.microsoft.com/office/word/2015/wordml/symex" xmlns:wpg="http://schemas.microsoft.com/office/word/2010/wordprocessingGroup" xmlns:wpi="http://schemas.microsoft.com/office/word/2010/wordprocessingInk" xmlns:wne="http://schemas.microsoft.com/office/word/2006/wordml" xmlns:wps="http://schemas.microsoft.com/office/word/2010/wordprocessingShape" mc:Ignorable="w14 w15 w16se w16cid w16 w16cex w16sdtdh wp14">
   <w:sdt>
     <w:sdtPr>
       <w:rPr>
@@ -840,7 +925,6 @@
         <w:docPartUnique/>
       </w:docPartObj>
     </w:sdtPr>
-    <w:sdtEndPr/>
     <w:sdtContent>
       <w:sdt>
         <w:sdtPr>
@@ -855,7 +939,6 @@
             <w:docPartUnique/>
           </w:docPartObj>
         </w:sdtPr>
-        <w:sdtEndPr/>
         <w:sdtContent>
           <w:p>
             <w:pPr>
@@ -992,7 +1075,7 @@
 </file>
 
 <file path=word/footnotes.xml><?xml version="1.0" encoding="utf-8"?>
-<w:footnotes xmlns:wpc="http://schemas.microsoft.com/office/word/2010/wordprocessingCanvas" xmlns:cx="http://schemas.microsoft.com/office/drawing/2014/chartex" xmlns:cx1="http://schemas.microsoft.com/office/drawing/2015/9/8/chartex" xmlns:mc="http://schemas.openxmlformats.org/markup-compatibility/2006" xmlns:o="urn:schemas-microsoft-com:office:office" xmlns:r="http://schemas.openxmlformats.org/officeDocument/2006/relationships" xmlns:m="http://schemas.openxmlformats.org/officeDocument/2006/math" xmlns:v="urn:schemas-microsoft-com:vml" xmlns:wp14="http://schemas.microsoft.com/office/word/2010/wordprocessingDrawing" xmlns:wp="http://schemas.openxmlformats.org/drawingml/2006/wordprocessingDrawing" xmlns:w10="urn:schemas-microsoft-com:office:word" xmlns:w="http://schemas.openxmlformats.org/wordprocessingml/2006/main" xmlns:w14="http://schemas.microsoft.com/office/word/2010/wordml" xmlns:w15="http://schemas.microsoft.com/office/word/2012/wordml" xmlns:w16se="http://schemas.microsoft.com/office/word/2015/wordml/symex" xmlns:wpg="http://schemas.microsoft.com/office/word/2010/wordprocessingGroup" xmlns:wpi="http://schemas.microsoft.com/office/word/2010/wordprocessingInk" xmlns:wne="http://schemas.microsoft.com/office/word/2006/wordml" xmlns:wps="http://schemas.microsoft.com/office/word/2010/wordprocessingShape" mc:Ignorable="w14 w15 w16se wp14">
+<w:footnotes xmlns:wpc="http://schemas.microsoft.com/office/word/2010/wordprocessingCanvas" xmlns:cx="http://schemas.microsoft.com/office/drawing/2014/chartex" xmlns:cx1="http://schemas.microsoft.com/office/drawing/2015/9/8/chartex" xmlns:cx2="http://schemas.microsoft.com/office/drawing/2015/10/21/chartex" xmlns:cx3="http://schemas.microsoft.com/office/drawing/2016/5/9/chartex" xmlns:cx4="http://schemas.microsoft.com/office/drawing/2016/5/10/chartex" xmlns:cx5="http://schemas.microsoft.com/office/drawing/2016/5/11/chartex" xmlns:cx6="http://schemas.microsoft.com/office/drawing/2016/5/12/chartex" xmlns:cx7="http://schemas.microsoft.com/office/drawing/2016/5/13/chartex" xmlns:cx8="http://schemas.microsoft.com/office/drawing/2016/5/14/chartex" xmlns:mc="http://schemas.openxmlformats.org/markup-compatibility/2006" xmlns:aink="http://schemas.microsoft.com/office/drawing/2016/ink" xmlns:am3d="http://schemas.microsoft.com/office/drawing/2017/model3d" xmlns:o="urn:schemas-microsoft-com:office:office" xmlns:oel="http://schemas.microsoft.com/office/2019/extlst" xmlns:r="http://schemas.openxmlformats.org/officeDocument/2006/relationships" xmlns:m="http://schemas.openxmlformats.org/officeDocument/2006/math" xmlns:v="urn:schemas-microsoft-com:vml" xmlns:wp14="http://schemas.microsoft.com/office/word/2010/wordprocessingDrawing" xmlns:wp="http://schemas.openxmlformats.org/drawingml/2006/wordprocessingDrawing" xmlns:w10="urn:schemas-microsoft-com:office:word" xmlns:w="http://schemas.openxmlformats.org/wordprocessingml/2006/main" xmlns:w14="http://schemas.microsoft.com/office/word/2010/wordml" xmlns:w15="http://schemas.microsoft.com/office/word/2012/wordml" xmlns:w16cex="http://schemas.microsoft.com/office/word/2018/wordml/cex" xmlns:w16cid="http://schemas.microsoft.com/office/word/2016/wordml/cid" xmlns:w16="http://schemas.microsoft.com/office/word/2018/wordml" xmlns:w16sdtdh="http://schemas.microsoft.com/office/word/2020/wordml/sdtdatahash" xmlns:w16se="http://schemas.microsoft.com/office/word/2015/wordml/symex" xmlns:wpg="http://schemas.microsoft.com/office/word/2010/wordprocessingGroup" xmlns:wpi="http://schemas.microsoft.com/office/word/2010/wordprocessingInk" xmlns:wne="http://schemas.microsoft.com/office/word/2006/wordml" xmlns:wps="http://schemas.microsoft.com/office/word/2010/wordprocessingShape" mc:Ignorable="w14 w15 w16se w16cid w16 w16cex w16sdtdh wp14">
   <w:footnote w:type="separator" w:id="-1">
     <w:p>
       <w:r>
@@ -1011,7 +1094,7 @@
 </file>
 
 <file path=word/header1.xml><?xml version="1.0" encoding="utf-8"?>
-<w:hdr xmlns:wpc="http://schemas.microsoft.com/office/word/2010/wordprocessingCanvas" xmlns:cx="http://schemas.microsoft.com/office/drawing/2014/chartex" xmlns:cx1="http://schemas.microsoft.com/office/drawing/2015/9/8/chartex" xmlns:mc="http://schemas.openxmlformats.org/markup-compatibility/2006" xmlns:o="urn:schemas-microsoft-com:office:office" xmlns:r="http://schemas.openxmlformats.org/officeDocument/2006/relationships" xmlns:m="http://schemas.openxmlformats.org/officeDocument/2006/math" xmlns:v="urn:schemas-microsoft-com:vml" xmlns:wp14="http://schemas.microsoft.com/office/word/2010/wordprocessingDrawing" xmlns:wp="http://schemas.openxmlformats.org/drawingml/2006/wordprocessingDrawing" xmlns:w10="urn:schemas-microsoft-com:office:word" xmlns:w="http://schemas.openxmlformats.org/wordprocessingml/2006/main" xmlns:w14="http://schemas.microsoft.com/office/word/2010/wordml" xmlns:w15="http://schemas.microsoft.com/office/word/2012/wordml" xmlns:w16se="http://schemas.microsoft.com/office/word/2015/wordml/symex" xmlns:wpg="http://schemas.microsoft.com/office/word/2010/wordprocessingGroup" xmlns:wpi="http://schemas.microsoft.com/office/word/2010/wordprocessingInk" xmlns:wne="http://schemas.microsoft.com/office/word/2006/wordml" xmlns:wps="http://schemas.microsoft.com/office/word/2010/wordprocessingShape" mc:Ignorable="w14 w15 w16se wp14">
+<w:hdr xmlns:wpc="http://schemas.microsoft.com/office/word/2010/wordprocessingCanvas" xmlns:cx="http://schemas.microsoft.com/office/drawing/2014/chartex" xmlns:cx1="http://schemas.microsoft.com/office/drawing/2015/9/8/chartex" xmlns:cx2="http://schemas.microsoft.com/office/drawing/2015/10/21/chartex" xmlns:cx3="http://schemas.microsoft.com/office/drawing/2016/5/9/chartex" xmlns:cx4="http://schemas.microsoft.com/office/drawing/2016/5/10/chartex" xmlns:cx5="http://schemas.microsoft.com/office/drawing/2016/5/11/chartex" xmlns:cx6="http://schemas.microsoft.com/office/drawing/2016/5/12/chartex" xmlns:cx7="http://schemas.microsoft.com/office/drawing/2016/5/13/chartex" xmlns:cx8="http://schemas.microsoft.com/office/drawing/2016/5/14/chartex" xmlns:mc="http://schemas.openxmlformats.org/markup-compatibility/2006" xmlns:aink="http://schemas.microsoft.com/office/drawing/2016/ink" xmlns:am3d="http://schemas.microsoft.com/office/drawing/2017/model3d" xmlns:o="urn:schemas-microsoft-com:office:office" xmlns:oel="http://schemas.microsoft.com/office/2019/extlst" xmlns:r="http://schemas.openxmlformats.org/officeDocument/2006/relationships" xmlns:m="http://schemas.openxmlformats.org/officeDocument/2006/math" xmlns:v="urn:schemas-microsoft-com:vml" xmlns:wp14="http://schemas.microsoft.com/office/word/2010/wordprocessingDrawing" xmlns:wp="http://schemas.openxmlformats.org/drawingml/2006/wordprocessingDrawing" xmlns:w10="urn:schemas-microsoft-com:office:word" xmlns:w="http://schemas.openxmlformats.org/wordprocessingml/2006/main" xmlns:w14="http://schemas.microsoft.com/office/word/2010/wordml" xmlns:w15="http://schemas.microsoft.com/office/word/2012/wordml" xmlns:w16cex="http://schemas.microsoft.com/office/word/2018/wordml/cex" xmlns:w16cid="http://schemas.microsoft.com/office/word/2016/wordml/cid" xmlns:w16="http://schemas.microsoft.com/office/word/2018/wordml" xmlns:w16sdtdh="http://schemas.microsoft.com/office/word/2020/wordml/sdtdatahash" xmlns:w16se="http://schemas.microsoft.com/office/word/2015/wordml/symex" xmlns:wpg="http://schemas.microsoft.com/office/word/2010/wordprocessingGroup" xmlns:wpi="http://schemas.microsoft.com/office/word/2010/wordprocessingInk" xmlns:wne="http://schemas.microsoft.com/office/word/2006/wordml" xmlns:wps="http://schemas.microsoft.com/office/word/2010/wordprocessingShape" mc:Ignorable="w14 w15 w16se w16cid w16 w16cex w16sdtdh wp14">
   <w:p>
     <w:pPr>
       <w:pStyle w:val="Header"/>
@@ -1027,7 +1110,7 @@
         <w:lang w:eastAsia="da-DK"/>
       </w:rPr>
       <w:drawing>
-        <wp:anchor distT="0" distB="0" distL="114300" distR="114300" simplePos="0" relativeHeight="251659264" behindDoc="1" locked="0" layoutInCell="1" allowOverlap="1">
+        <wp:anchor distT="0" distB="0" distL="114300" distR="114300" simplePos="0" relativeHeight="251659264" behindDoc="1" locked="0" layoutInCell="1" allowOverlap="1" wp14:anchorId="50B544E8" wp14:editId="55215843">
           <wp:simplePos x="0" y="0"/>
           <wp:positionH relativeFrom="column">
             <wp:posOffset>-2540</wp:posOffset>
@@ -1130,7 +1213,7 @@
       <mc:AlternateContent>
         <mc:Choice Requires="wps">
           <w:drawing>
-            <wp:anchor distT="0" distB="0" distL="114300" distR="114300" simplePos="0" relativeHeight="251657216" behindDoc="0" locked="0" layoutInCell="1" allowOverlap="1" wp14:anchorId="47B56086" wp14:editId="1444BDAA">
+            <wp:anchor distT="0" distB="0" distL="114300" distR="114300" simplePos="0" relativeHeight="251657216" behindDoc="0" locked="0" layoutInCell="1" allowOverlap="1" wp14:anchorId="7B43F653" wp14:editId="794DD53F">
               <wp:simplePos x="0" y="0"/>
               <wp:positionH relativeFrom="column">
                 <wp:posOffset>-1905</wp:posOffset>
@@ -1227,7 +1310,7 @@
 </file>
 
 <file path=word/numbering.xml><?xml version="1.0" encoding="utf-8"?>
-<w:numbering xmlns:wpc="http://schemas.microsoft.com/office/word/2010/wordprocessingCanvas" xmlns:cx="http://schemas.microsoft.com/office/drawing/2014/chartex" xmlns:cx1="http://schemas.microsoft.com/office/drawing/2015/9/8/chartex" xmlns:mc="http://schemas.openxmlformats.org/markup-compatibility/2006" xmlns:o="urn:schemas-microsoft-com:office:office" xmlns:r="http://schemas.openxmlformats.org/officeDocument/2006/relationships" xmlns:m="http://schemas.openxmlformats.org/officeDocument/2006/math" xmlns:v="urn:schemas-microsoft-com:vml" xmlns:wp14="http://schemas.microsoft.com/office/word/2010/wordprocessingDrawing" xmlns:wp="http://schemas.openxmlformats.org/drawingml/2006/wordprocessingDrawing" xmlns:w10="urn:schemas-microsoft-com:office:word" xmlns:w="http://schemas.openxmlformats.org/wordprocessingml/2006/main" xmlns:w14="http://schemas.microsoft.com/office/word/2010/wordml" xmlns:w15="http://schemas.microsoft.com/office/word/2012/wordml" xmlns:w16se="http://schemas.microsoft.com/office/word/2015/wordml/symex" xmlns:wpg="http://schemas.microsoft.com/office/word/2010/wordprocessingGroup" xmlns:wpi="http://schemas.microsoft.com/office/word/2010/wordprocessingInk" xmlns:wne="http://schemas.microsoft.com/office/word/2006/wordml" xmlns:wps="http://schemas.microsoft.com/office/word/2010/wordprocessingShape" mc:Ignorable="w14 w15 w16se wp14">
+<w:numbering xmlns:wpc="http://schemas.microsoft.com/office/word/2010/wordprocessingCanvas" xmlns:cx="http://schemas.microsoft.com/office/drawing/2014/chartex" xmlns:cx1="http://schemas.microsoft.com/office/drawing/2015/9/8/chartex" xmlns:cx2="http://schemas.microsoft.com/office/drawing/2015/10/21/chartex" xmlns:cx3="http://schemas.microsoft.com/office/drawing/2016/5/9/chartex" xmlns:cx4="http://schemas.microsoft.com/office/drawing/2016/5/10/chartex" xmlns:cx5="http://schemas.microsoft.com/office/drawing/2016/5/11/chartex" xmlns:cx6="http://schemas.microsoft.com/office/drawing/2016/5/12/chartex" xmlns:cx7="http://schemas.microsoft.com/office/drawing/2016/5/13/chartex" xmlns:cx8="http://schemas.microsoft.com/office/drawing/2016/5/14/chartex" xmlns:mc="http://schemas.openxmlformats.org/markup-compatibility/2006" xmlns:aink="http://schemas.microsoft.com/office/drawing/2016/ink" xmlns:am3d="http://schemas.microsoft.com/office/drawing/2017/model3d" xmlns:o="urn:schemas-microsoft-com:office:office" xmlns:oel="http://schemas.microsoft.com/office/2019/extlst" xmlns:r="http://schemas.openxmlformats.org/officeDocument/2006/relationships" xmlns:m="http://schemas.openxmlformats.org/officeDocument/2006/math" xmlns:v="urn:schemas-microsoft-com:vml" xmlns:wp14="http://schemas.microsoft.com/office/word/2010/wordprocessingDrawing" xmlns:wp="http://schemas.openxmlformats.org/drawingml/2006/wordprocessingDrawing" xmlns:w10="urn:schemas-microsoft-com:office:word" xmlns:w="http://schemas.openxmlformats.org/wordprocessingml/2006/main" xmlns:w14="http://schemas.microsoft.com/office/word/2010/wordml" xmlns:w15="http://schemas.microsoft.com/office/word/2012/wordml" xmlns:w16cex="http://schemas.microsoft.com/office/word/2018/wordml/cex" xmlns:w16cid="http://schemas.microsoft.com/office/word/2016/wordml/cid" xmlns:w16="http://schemas.microsoft.com/office/word/2018/wordml" xmlns:w16sdtdh="http://schemas.microsoft.com/office/word/2020/wordml/sdtdatahash" xmlns:w16se="http://schemas.microsoft.com/office/word/2015/wordml/symex" xmlns:wpg="http://schemas.microsoft.com/office/word/2010/wordprocessingGroup" xmlns:wpi="http://schemas.microsoft.com/office/word/2010/wordprocessingInk" xmlns:wne="http://schemas.microsoft.com/office/word/2006/wordml" xmlns:wps="http://schemas.microsoft.com/office/word/2010/wordprocessingShape" mc:Ignorable="w14 w15 w16se w16cid w16 w16cex w16sdtdh wp14">
   <w:abstractNum w:abstractNumId="0" w15:restartNumberingAfterBreak="0">
     <w:nsid w:val="2DFB2120"/>
     <w:multiLevelType w:val="hybridMultilevel"/>
@@ -1882,62 +1965,62 @@
       </w:rPr>
     </w:lvl>
   </w:abstractNum>
-  <w:num w:numId="1">
+  <w:num w:numId="1" w16cid:durableId="419909236">
     <w:abstractNumId w:val="2"/>
   </w:num>
-  <w:num w:numId="2">
+  <w:num w:numId="2" w16cid:durableId="165559381">
     <w:abstractNumId w:val="2"/>
   </w:num>
-  <w:num w:numId="3">
+  <w:num w:numId="3" w16cid:durableId="332494237">
     <w:abstractNumId w:val="2"/>
   </w:num>
-  <w:num w:numId="4">
+  <w:num w:numId="4" w16cid:durableId="1735740086">
     <w:abstractNumId w:val="2"/>
   </w:num>
-  <w:num w:numId="5">
+  <w:num w:numId="5" w16cid:durableId="417018590">
     <w:abstractNumId w:val="2"/>
   </w:num>
-  <w:num w:numId="6">
+  <w:num w:numId="6" w16cid:durableId="1099325803">
     <w:abstractNumId w:val="2"/>
   </w:num>
-  <w:num w:numId="7">
+  <w:num w:numId="7" w16cid:durableId="119081112">
     <w:abstractNumId w:val="2"/>
   </w:num>
-  <w:num w:numId="8">
+  <w:num w:numId="8" w16cid:durableId="322709184">
     <w:abstractNumId w:val="2"/>
   </w:num>
-  <w:num w:numId="9">
+  <w:num w:numId="9" w16cid:durableId="790318071">
     <w:abstractNumId w:val="2"/>
   </w:num>
-  <w:num w:numId="10">
+  <w:num w:numId="10" w16cid:durableId="1089540754">
     <w:abstractNumId w:val="2"/>
   </w:num>
-  <w:num w:numId="11">
+  <w:num w:numId="11" w16cid:durableId="391076760">
     <w:abstractNumId w:val="2"/>
   </w:num>
-  <w:num w:numId="12">
+  <w:num w:numId="12" w16cid:durableId="1882522363">
     <w:abstractNumId w:val="2"/>
   </w:num>
-  <w:num w:numId="13">
+  <w:num w:numId="13" w16cid:durableId="1347485699">
     <w:abstractNumId w:val="0"/>
   </w:num>
-  <w:num w:numId="14">
+  <w:num w:numId="14" w16cid:durableId="1387677727">
     <w:abstractNumId w:val="5"/>
   </w:num>
-  <w:num w:numId="15">
+  <w:num w:numId="15" w16cid:durableId="1740707213">
     <w:abstractNumId w:val="3"/>
   </w:num>
-  <w:num w:numId="16">
+  <w:num w:numId="16" w16cid:durableId="1234854242">
     <w:abstractNumId w:val="1"/>
   </w:num>
-  <w:num w:numId="17">
+  <w:num w:numId="17" w16cid:durableId="1327318456">
     <w:abstractNumId w:val="4"/>
   </w:num>
 </w:numbering>
 </file>
 
 <file path=word/styles.xml><?xml version="1.0" encoding="utf-8"?>
-<w:styles xmlns:mc="http://schemas.openxmlformats.org/markup-compatibility/2006" xmlns:r="http://schemas.openxmlformats.org/officeDocument/2006/relationships" xmlns:w="http://schemas.openxmlformats.org/wordprocessingml/2006/main" xmlns:w14="http://schemas.microsoft.com/office/word/2010/wordml" xmlns:w15="http://schemas.microsoft.com/office/word/2012/wordml" xmlns:w16se="http://schemas.microsoft.com/office/word/2015/wordml/symex" mc:Ignorable="w14 w15 w16se">
+<w:styles xmlns:mc="http://schemas.openxmlformats.org/markup-compatibility/2006" xmlns:r="http://schemas.openxmlformats.org/officeDocument/2006/relationships" xmlns:w="http://schemas.openxmlformats.org/wordprocessingml/2006/main" xmlns:w14="http://schemas.microsoft.com/office/word/2010/wordml" xmlns:w15="http://schemas.microsoft.com/office/word/2012/wordml" xmlns:w16cex="http://schemas.microsoft.com/office/word/2018/wordml/cex" xmlns:w16cid="http://schemas.microsoft.com/office/word/2016/wordml/cid" xmlns:w16="http://schemas.microsoft.com/office/word/2018/wordml" xmlns:w16sdtdh="http://schemas.microsoft.com/office/word/2020/wordml/sdtdatahash" xmlns:w16se="http://schemas.microsoft.com/office/word/2015/wordml/symex" mc:Ignorable="w14 w15 w16se w16cid w16 w16cex w16sdtdh">
   <w:docDefaults>
     <w:rPrDefault>
       <w:rPr>
@@ -1953,7 +2036,7 @@
       </w:pPr>
     </w:pPrDefault>
   </w:docDefaults>
-  <w:latentStyles w:defLockedState="0" w:defUIPriority="99" w:defSemiHidden="0" w:defUnhideWhenUsed="0" w:defQFormat="0" w:count="371">
+  <w:latentStyles w:defLockedState="0" w:defUIPriority="99" w:defSemiHidden="0" w:defUnhideWhenUsed="0" w:defQFormat="0" w:count="376">
     <w:lsdException w:name="Normal" w:uiPriority="0" w:qFormat="1"/>
     <w:lsdException w:name="heading 1" w:uiPriority="9" w:qFormat="1"/>
     <w:lsdException w:name="heading 2" w:semiHidden="1" w:uiPriority="9" w:unhideWhenUsed="1" w:qFormat="1"/>
@@ -2059,7 +2142,6 @@
     <w:lsdException w:name="HTML Sample" w:semiHidden="1" w:unhideWhenUsed="1"/>
     <w:lsdException w:name="HTML Typewriter" w:semiHidden="1" w:unhideWhenUsed="1"/>
     <w:lsdException w:name="HTML Variable" w:semiHidden="1" w:unhideWhenUsed="1"/>
-    <w:lsdException w:name="Normal Table" w:semiHidden="1" w:unhideWhenUsed="1"/>
     <w:lsdException w:name="annotation subject" w:semiHidden="1" w:unhideWhenUsed="1"/>
     <w:lsdException w:name="No List" w:semiHidden="1" w:unhideWhenUsed="1"/>
     <w:lsdException w:name="Outline List 1" w:semiHidden="1" w:unhideWhenUsed="1"/>
@@ -2102,11 +2184,8 @@
     <w:lsdException w:name="Table Contemporary" w:semiHidden="1" w:unhideWhenUsed="1"/>
     <w:lsdException w:name="Table Elegant" w:semiHidden="1" w:unhideWhenUsed="1"/>
     <w:lsdException w:name="Table Professional" w:semiHidden="1" w:unhideWhenUsed="1"/>
-    <w:lsdException w:name="Table Subtle 1" w:semiHidden="1" w:unhideWhenUsed="1"/>
     <w:lsdException w:name="Table Subtle 2" w:semiHidden="1" w:unhideWhenUsed="1"/>
     <w:lsdException w:name="Table Web 1" w:semiHidden="1" w:unhideWhenUsed="1"/>
-    <w:lsdException w:name="Table Web 2" w:semiHidden="1" w:unhideWhenUsed="1"/>
-    <w:lsdException w:name="Table Web 3" w:semiHidden="1" w:unhideWhenUsed="1"/>
     <w:lsdException w:name="Balloon Text" w:semiHidden="1" w:unhideWhenUsed="1"/>
     <w:lsdException w:name="Table Grid" w:uiPriority="59"/>
     <w:lsdException w:name="Table Theme" w:semiHidden="1" w:unhideWhenUsed="1"/>
@@ -2325,6 +2404,11 @@
     <w:lsdException w:name="List Table 5 Dark Accent 6" w:uiPriority="50"/>
     <w:lsdException w:name="List Table 6 Colorful Accent 6" w:uiPriority="51"/>
     <w:lsdException w:name="List Table 7 Colorful Accent 6" w:uiPriority="52"/>
+    <w:lsdException w:name="Mention" w:semiHidden="1" w:unhideWhenUsed="1"/>
+    <w:lsdException w:name="Smart Hyperlink" w:semiHidden="1" w:unhideWhenUsed="1"/>
+    <w:lsdException w:name="Hashtag" w:semiHidden="1" w:unhideWhenUsed="1"/>
+    <w:lsdException w:name="Unresolved Mention" w:semiHidden="1" w:unhideWhenUsed="1"/>
+    <w:lsdException w:name="Smart Link" w:semiHidden="1" w:unhideWhenUsed="1"/>
   </w:latentStyles>
   <w:style w:type="paragraph" w:default="1" w:styleId="Normal">
     <w:name w:val="Normal"/>

</xml_diff>